<commit_message>
images and gdpr form changes
</commit_message>
<xml_diff>
--- a/New Idea/Forms/Information Sheet.docx
+++ b/New Idea/Forms/Information Sheet.docx
@@ -355,6 +355,13 @@
                 <w:color w:val="000000" w:themeColor="text1"/>
               </w:rPr>
               <w:t>Interview</w:t>
+            </w:r>
+            <w:r>
+              <w:rPr>
+                <w:rFonts w:cs="Arial"/>
+                <w:color w:val="000000" w:themeColor="text1"/>
+              </w:rPr>
+              <w:t>, Observation and Focus Groups</w:t>
             </w:r>
           </w:p>
         </w:tc>
@@ -3383,30 +3390,6 @@
 </file>
 
 <file path=customXml/item1.xml><?xml version="1.0" encoding="utf-8"?>
-<?mso-contentType ?>
-<FormTemplates xmlns="http://schemas.microsoft.com/sharepoint/v3/contenttype/forms">
-  <Display>DocumentLibraryForm</Display>
-  <Edit>DocumentLibraryForm</Edit>
-  <New>DocumentLibraryForm</New>
-</FormTemplates>
-</file>
-
-<file path=customXml/item2.xml><?xml version="1.0" encoding="utf-8"?>
-<p:properties xmlns:p="http://schemas.microsoft.com/office/2006/metadata/properties" xmlns:xsi="http://www.w3.org/2001/XMLSchema-instance" xmlns:pc="http://schemas.microsoft.com/office/infopath/2007/PartnerControls">
-  <documentManagement>
-    <lcf76f155ced4ddcb4097134ff3c332f xmlns="3ca5950f-9dc6-4fa2-8e6b-e8b0d1a55fc5">
-      <Terms xmlns="http://schemas.microsoft.com/office/infopath/2007/PartnerControls"/>
-    </lcf76f155ced4ddcb4097134ff3c332f>
-    <link xmlns="3ca5950f-9dc6-4fa2-8e6b-e8b0d1a55fc5">
-      <Url xsi:nil="true"/>
-      <Description xsi:nil="true"/>
-    </link>
-    <TaxCatchAll xmlns="da5699a2-2791-44c0-bb0a-d0c081c141e6" xsi:nil="true"/>
-  </documentManagement>
-</p:properties>
-</file>
-
-<file path=customXml/item3.xml><?xml version="1.0" encoding="utf-8"?>
 <ct:contentTypeSchema xmlns:ct="http://schemas.microsoft.com/office/2006/metadata/contentType" xmlns:ma="http://schemas.microsoft.com/office/2006/metadata/properties/metaAttributes" ct:_="" ma:_="" ma:contentTypeName="Document" ma:contentTypeID="0x0101001BC1D44B3665304E9EFFB6B26E5C1EDB" ma:contentTypeVersion="17" ma:contentTypeDescription="Create a new document." ma:contentTypeScope="" ma:versionID="ebe7ffaa3beae6c2692551344dbac989">
   <xsd:schema xmlns:xsd="http://www.w3.org/2001/XMLSchema" xmlns:xs="http://www.w3.org/2001/XMLSchema" xmlns:p="http://schemas.microsoft.com/office/2006/metadata/properties" xmlns:ns2="3ca5950f-9dc6-4fa2-8e6b-e8b0d1a55fc5" xmlns:ns3="da5699a2-2791-44c0-bb0a-d0c081c141e6" targetNamespace="http://schemas.microsoft.com/office/2006/metadata/properties" ma:root="true" ma:fieldsID="fbc6f3879e7a0016066cbb62231de351" ns2:_="" ns3:_="">
     <xsd:import namespace="3ca5950f-9dc6-4fa2-8e6b-e8b0d1a55fc5"/>
@@ -3662,10 +3645,45 @@
 </ct:contentTypeSchema>
 </file>
 
+<file path=customXml/item2.xml><?xml version="1.0" encoding="utf-8"?>
+<p:properties xmlns:p="http://schemas.microsoft.com/office/2006/metadata/properties" xmlns:xsi="http://www.w3.org/2001/XMLSchema-instance" xmlns:pc="http://schemas.microsoft.com/office/infopath/2007/PartnerControls">
+  <documentManagement>
+    <lcf76f155ced4ddcb4097134ff3c332f xmlns="3ca5950f-9dc6-4fa2-8e6b-e8b0d1a55fc5">
+      <Terms xmlns="http://schemas.microsoft.com/office/infopath/2007/PartnerControls"/>
+    </lcf76f155ced4ddcb4097134ff3c332f>
+    <link xmlns="3ca5950f-9dc6-4fa2-8e6b-e8b0d1a55fc5">
+      <Url xsi:nil="true"/>
+      <Description xsi:nil="true"/>
+    </link>
+    <TaxCatchAll xmlns="da5699a2-2791-44c0-bb0a-d0c081c141e6" xsi:nil="true"/>
+  </documentManagement>
+</p:properties>
+</file>
+
+<file path=customXml/item3.xml><?xml version="1.0" encoding="utf-8"?>
+<?mso-contentType ?>
+<FormTemplates xmlns="http://schemas.microsoft.com/sharepoint/v3/contenttype/forms">
+  <Display>DocumentLibraryForm</Display>
+  <Edit>DocumentLibraryForm</Edit>
+  <New>DocumentLibraryForm</New>
+</FormTemplates>
+</file>
+
 <file path=customXml/itemProps1.xml><?xml version="1.0" encoding="utf-8"?>
-<ds:datastoreItem xmlns:ds="http://schemas.openxmlformats.org/officeDocument/2006/customXml" ds:itemID="{8F49D69B-04AE-4045-9DF6-E6BB2E8886FD}">
+<ds:datastoreItem xmlns:ds="http://schemas.openxmlformats.org/officeDocument/2006/customXml" ds:itemID="{D415AE0B-E8CF-459F-A123-B9E9548A30A0}">
   <ds:schemaRefs>
-    <ds:schemaRef ds:uri="http://schemas.microsoft.com/sharepoint/v3/contenttype/forms"/>
+    <ds:schemaRef ds:uri="http://schemas.microsoft.com/office/2006/metadata/contentType"/>
+    <ds:schemaRef ds:uri="http://schemas.microsoft.com/office/2006/metadata/properties/metaAttributes"/>
+    <ds:schemaRef ds:uri="http://www.w3.org/2001/XMLSchema"/>
+    <ds:schemaRef ds:uri="http://schemas.microsoft.com/office/2006/metadata/properties"/>
+    <ds:schemaRef ds:uri="3ca5950f-9dc6-4fa2-8e6b-e8b0d1a55fc5"/>
+    <ds:schemaRef ds:uri="da5699a2-2791-44c0-bb0a-d0c081c141e6"/>
+    <ds:schemaRef ds:uri="http://schemas.microsoft.com/office/2006/documentManagement/types"/>
+    <ds:schemaRef ds:uri="http://schemas.microsoft.com/office/infopath/2007/PartnerControls"/>
+    <ds:schemaRef ds:uri="http://schemas.openxmlformats.org/package/2006/metadata/core-properties"/>
+    <ds:schemaRef ds:uri="http://purl.org/dc/elements/1.1/"/>
+    <ds:schemaRef ds:uri="http://purl.org/dc/terms/"/>
+    <ds:schemaRef ds:uri="http://schemas.microsoft.com/internal/obd"/>
   </ds:schemaRefs>
 </ds:datastoreItem>
 </file>
@@ -3682,20 +3700,9 @@
 </file>
 
 <file path=customXml/itemProps3.xml><?xml version="1.0" encoding="utf-8"?>
-<ds:datastoreItem xmlns:ds="http://schemas.openxmlformats.org/officeDocument/2006/customXml" ds:itemID="{D415AE0B-E8CF-459F-A123-B9E9548A30A0}">
+<ds:datastoreItem xmlns:ds="http://schemas.openxmlformats.org/officeDocument/2006/customXml" ds:itemID="{8F49D69B-04AE-4045-9DF6-E6BB2E8886FD}">
   <ds:schemaRefs>
-    <ds:schemaRef ds:uri="http://schemas.microsoft.com/office/2006/metadata/contentType"/>
-    <ds:schemaRef ds:uri="http://schemas.microsoft.com/office/2006/metadata/properties/metaAttributes"/>
-    <ds:schemaRef ds:uri="http://www.w3.org/2001/XMLSchema"/>
-    <ds:schemaRef ds:uri="http://schemas.microsoft.com/office/2006/metadata/properties"/>
-    <ds:schemaRef ds:uri="3ca5950f-9dc6-4fa2-8e6b-e8b0d1a55fc5"/>
-    <ds:schemaRef ds:uri="da5699a2-2791-44c0-bb0a-d0c081c141e6"/>
-    <ds:schemaRef ds:uri="http://schemas.microsoft.com/office/2006/documentManagement/types"/>
-    <ds:schemaRef ds:uri="http://schemas.microsoft.com/office/infopath/2007/PartnerControls"/>
-    <ds:schemaRef ds:uri="http://schemas.openxmlformats.org/package/2006/metadata/core-properties"/>
-    <ds:schemaRef ds:uri="http://purl.org/dc/elements/1.1/"/>
-    <ds:schemaRef ds:uri="http://purl.org/dc/terms/"/>
-    <ds:schemaRef ds:uri="http://schemas.microsoft.com/internal/obd"/>
+    <ds:schemaRef ds:uri="http://schemas.microsoft.com/sharepoint/v3/contenttype/forms"/>
   </ds:schemaRefs>
 </ds:datastoreItem>
 </file>
</xml_diff>